<commit_message>
Class templates and variables defined
</commit_message>
<xml_diff>
--- a/War_Card_Game.docx
+++ b/War_Card_Game.docx
@@ -384,9 +384,43 @@
           <w:bCs/>
           <w:u w:val="single"/>
         </w:rPr>
-        <w:t>Assumption:</w:t>
-      </w:r>
-    </w:p>
+        <w:t>Assumption</w:t>
+      </w:r>
+      <w:r>
+        <w:rPr>
+          <w:b/>
+          <w:bCs/>
+          <w:u w:val="single"/>
+        </w:rPr>
+        <w:t>s</w:t>
+      </w:r>
+      <w:r>
+        <w:rPr>
+          <w:b/>
+          <w:bCs/>
+          <w:u w:val="single"/>
+        </w:rPr>
+        <w:t>:</w:t>
+      </w:r>
+    </w:p>
+    <w:p>
+      <w:pPr>
+        <w:rPr>
+          <w:b/>
+          <w:bCs/>
+          <w:u w:val="single"/>
+        </w:rPr>
+      </w:pPr>
+    </w:p>
+    <w:p>
+      <w:r>
+        <w:t>Since there are some rules which are different for different variations of the war game</w:t>
+      </w:r>
+      <w:r>
+        <w:t>, I have made below assumptions</w:t>
+      </w:r>
+    </w:p>
+    <w:p/>
     <w:p>
       <w:pPr>
         <w:pStyle w:val="ListParagraph"/>
@@ -408,7 +442,19 @@
         <w:rPr>
           <w:rFonts w:ascii="Times New Roman" w:eastAsia="Times New Roman" w:hAnsi="Times New Roman" w:cs="Times New Roman"/>
         </w:rPr>
-        <w:t>who runs out of cards during war also loses the game.</w:t>
+        <w:t xml:space="preserve">who runs out of cards </w:t>
+      </w:r>
+      <w:r>
+        <w:rPr>
+          <w:rFonts w:ascii="Times New Roman" w:eastAsia="Times New Roman" w:hAnsi="Times New Roman" w:cs="Times New Roman"/>
+        </w:rPr>
+        <w:t>first loses the game</w:t>
+      </w:r>
+      <w:r>
+        <w:rPr>
+          <w:rFonts w:ascii="Times New Roman" w:eastAsia="Times New Roman" w:hAnsi="Times New Roman" w:cs="Times New Roman"/>
+        </w:rPr>
+        <w:t>.</w:t>
       </w:r>
     </w:p>
     <w:p>
@@ -426,13 +472,33 @@
         <w:rPr>
           <w:rFonts w:ascii="Times New Roman" w:hAnsi="Times New Roman" w:cs="Times New Roman"/>
         </w:rPr>
-        <w:t>If the last card remaining with both players turns out to be equal, then</w:t>
-      </w:r>
-      <w:r>
-        <w:rPr>
-          <w:rFonts w:ascii="Times New Roman" w:hAnsi="Times New Roman" w:cs="Times New Roman"/>
-        </w:rPr>
-        <w:t xml:space="preserve"> its draw</w:t>
+        <w:t xml:space="preserve">If any player has less than 3 cards when its war, </w:t>
+      </w:r>
+      <w:r>
+        <w:rPr>
+          <w:rFonts w:ascii="Times New Roman" w:hAnsi="Times New Roman" w:cs="Times New Roman"/>
+        </w:rPr>
+        <w:t>loses the game</w:t>
+      </w:r>
+      <w:r>
+        <w:rPr>
+          <w:rFonts w:ascii="Times New Roman" w:hAnsi="Times New Roman" w:cs="Times New Roman"/>
+        </w:rPr>
+        <w:t xml:space="preserve"> </w:t>
+      </w:r>
+    </w:p>
+    <w:p>
+      <w:pPr>
+        <w:pStyle w:val="ListParagraph"/>
+        <w:rPr>
+          <w:rFonts w:ascii="Times New Roman" w:hAnsi="Times New Roman" w:cs="Times New Roman"/>
+        </w:rPr>
+      </w:pPr>
+      <w:r>
+        <w:rPr>
+          <w:rFonts w:ascii="Times New Roman" w:hAnsi="Times New Roman" w:cs="Times New Roman"/>
+        </w:rPr>
+        <w:t>(Example: player1: many cards; player2: 3 cards and its war)</w:t>
       </w:r>
     </w:p>
     <w:p>
@@ -450,82 +516,132 @@
         <w:rPr>
           <w:rFonts w:ascii="Times New Roman" w:hAnsi="Times New Roman" w:cs="Times New Roman"/>
         </w:rPr>
-        <w:t>If any player has less than 3 cards when its war, then that player loses</w:t>
-      </w:r>
+        <w:t>If both players have less than 3 cards, now if they face war then the player with higher number of cards wins</w:t>
+      </w:r>
+      <w:r>
+        <w:rPr>
+          <w:rFonts w:ascii="Times New Roman" w:hAnsi="Times New Roman" w:cs="Times New Roman"/>
+        </w:rPr>
+        <w:t xml:space="preserve"> (example player1: 2 cards; player2: 3cards and </w:t>
+      </w:r>
+      <w:r>
+        <w:rPr>
+          <w:rFonts w:ascii="Times New Roman" w:hAnsi="Times New Roman" w:cs="Times New Roman"/>
+        </w:rPr>
+        <w:t>its</w:t>
+      </w:r>
+      <w:r>
+        <w:rPr>
+          <w:rFonts w:ascii="Times New Roman" w:hAnsi="Times New Roman" w:cs="Times New Roman"/>
+        </w:rPr>
+        <w:t xml:space="preserve"> war)</w:t>
+      </w:r>
+    </w:p>
+    <w:p>
+      <w:pPr>
+        <w:pStyle w:val="ListParagraph"/>
+        <w:numPr>
+          <w:ilvl w:val="0"/>
+          <w:numId w:val="2"/>
+        </w:numPr>
+        <w:rPr>
+          <w:rFonts w:ascii="Times New Roman" w:hAnsi="Times New Roman" w:cs="Times New Roman"/>
+        </w:rPr>
+      </w:pPr>
+      <w:r>
+        <w:rPr>
+          <w:rFonts w:ascii="Times New Roman" w:hAnsi="Times New Roman" w:cs="Times New Roman"/>
+        </w:rPr>
+        <w:t>If both players have &lt;=3 cards and it’s a war, then it’s a draw</w:t>
+      </w:r>
+    </w:p>
+    <w:p>
+      <w:pPr>
+        <w:pStyle w:val="ListParagraph"/>
+        <w:rPr>
+          <w:rFonts w:ascii="Times New Roman" w:hAnsi="Times New Roman" w:cs="Times New Roman"/>
+        </w:rPr>
+      </w:pPr>
     </w:p>
     <w:p/>
-    <w:p>
-      <w:r>
+    <w:p/>
+    <w:p>
+      <w:pPr>
+        <w:rPr>
+          <w:b/>
+          <w:bCs/>
+          <w:u w:val="single"/>
+        </w:rPr>
+      </w:pPr>
+      <w:r>
+        <w:rPr>
+          <w:b/>
+          <w:bCs/>
+          <w:u w:val="single"/>
+        </w:rPr>
+        <w:t>corner cases</w:t>
+      </w:r>
+      <w:r>
+        <w:rPr>
+          <w:b/>
+          <w:bCs/>
+          <w:u w:val="single"/>
+        </w:rPr>
+        <w:t>:</w:t>
+      </w:r>
+    </w:p>
+    <w:p>
+      <w:pPr>
+        <w:rPr>
+          <w:b/>
+          <w:bCs/>
+          <w:u w:val="single"/>
+        </w:rPr>
+      </w:pPr>
+    </w:p>
+    <w:p>
+      <w:pPr>
+        <w:rPr>
+          <w:b/>
+          <w:bCs/>
+          <w:u w:val="single"/>
+        </w:rPr>
+      </w:pPr>
+    </w:p>
+    <w:p>
+      <w:pPr>
+        <w:rPr>
+          <w:b/>
+          <w:bCs/>
+          <w:u w:val="single"/>
+        </w:rPr>
+      </w:pPr>
+      <w:r>
+        <w:rPr>
+          <w:b/>
+          <w:bCs/>
+          <w:u w:val="single"/>
+        </w:rPr>
         <w:t>what you might do differently if given more time</w:t>
       </w:r>
-    </w:p>
-    <w:p/>
-    <w:p>
-      <w:r>
-        <w:rPr>
-          <w:rFonts w:ascii="inherit" w:hAnsi="inherit"/>
-          <w:color w:val="000000"/>
-        </w:rPr>
-        <w:t>The objective of the programming assignment is to implement the card game ‘</w:t>
-      </w:r>
-      <w:r>
-        <w:rPr>
-          <w:rFonts w:ascii="inherit" w:hAnsi="inherit"/>
-          <w:color w:val="070706"/>
-          <w:shd w:val="clear" w:color="auto" w:fill="FFEE94"/>
-        </w:rPr>
-        <w:t>War</w:t>
-      </w:r>
-      <w:r>
-        <w:rPr>
-          <w:rFonts w:ascii="inherit" w:hAnsi="inherit"/>
-          <w:color w:val="000000"/>
-        </w:rPr>
-        <w:t>’.  Since you have experience with Python, we prefer that you implement the assignment using Python.  If you are not familiar with the game, you can find a description of the gameplay here -</w:t>
-      </w:r>
-      <w:r>
-        <w:rPr>
-          <w:rStyle w:val="apple-converted-space"/>
+      <w:r>
+        <w:rPr>
+          <w:b/>
+          <w:bCs/>
+          <w:u w:val="single"/>
+        </w:rPr>
+        <w:t>:</w:t>
+      </w:r>
+    </w:p>
+    <w:p>
+      <w:pPr>
+        <w:rPr>
           <w:rFonts w:ascii="Calibri" w:hAnsi="Calibri" w:cs="Calibri"/>
           <w:color w:val="000000"/>
           <w:sz w:val="22"/>
           <w:szCs w:val="22"/>
         </w:rPr>
-        <w:t> </w:t>
-      </w:r>
-      <w:hyperlink r:id="rId5" w:tgtFrame="_blank" w:tooltip="Original URL:&#10;https://en.wikipedia.org/wiki/War_(card_game)&#10;&#10;Click to follow link." w:history="1">
-        <w:r>
-          <w:rPr>
-            <w:rStyle w:val="Hyperlink"/>
-            <w:rFonts w:ascii="inherit" w:hAnsi="inherit" w:cs="Calibri"/>
-            <w:color w:val="0563C1"/>
-            <w:sz w:val="22"/>
-            <w:szCs w:val="22"/>
-          </w:rPr>
-          <w:t>https://en.wikipedia.org/wiki/</w:t>
-        </w:r>
-        <w:r>
-          <w:rPr>
-            <w:rStyle w:val="Hyperlink"/>
-            <w:rFonts w:ascii="inherit" w:hAnsi="inherit" w:cs="Calibri"/>
-            <w:color w:val="070706"/>
-            <w:sz w:val="22"/>
-            <w:szCs w:val="22"/>
-            <w:shd w:val="clear" w:color="auto" w:fill="FFEE94"/>
-          </w:rPr>
-          <w:t>War</w:t>
-        </w:r>
-        <w:r>
-          <w:rPr>
-            <w:rStyle w:val="Hyperlink"/>
-            <w:rFonts w:ascii="inherit" w:hAnsi="inherit" w:cs="Calibri"/>
-            <w:color w:val="0563C1"/>
-            <w:sz w:val="22"/>
-            <w:szCs w:val="22"/>
-          </w:rPr>
-          <w:t>_(card_game)</w:t>
-        </w:r>
-      </w:hyperlink>
+      </w:pPr>
       <w:r>
         <w:rPr>
           <w:rFonts w:ascii="Calibri" w:hAnsi="Calibri" w:cs="Calibri"/>
@@ -533,17 +649,17 @@
           <w:sz w:val="22"/>
           <w:szCs w:val="22"/>
         </w:rPr>
-        <w:t>.</w:t>
-      </w:r>
-      <w:r>
-        <w:rPr>
-          <w:rStyle w:val="apple-converted-space"/>
+        <w:br/>
+      </w:r>
+      <w:r>
+        <w:rPr>
           <w:rFonts w:ascii="Calibri" w:hAnsi="Calibri" w:cs="Calibri"/>
           <w:color w:val="000000"/>
           <w:sz w:val="22"/>
           <w:szCs w:val="22"/>
         </w:rPr>
-        <w:t> </w:t>
+        <w:br/>
+        <w:t>We looking for the following as part of your submission:</w:t>
       </w:r>
       <w:r>
         <w:rPr>
@@ -553,6 +669,7 @@
           <w:szCs w:val="22"/>
         </w:rPr>
         <w:br/>
+        <w:t>- Well structured, readable and tested code</w:t>
       </w:r>
       <w:r>
         <w:rPr>
@@ -562,9 +679,8 @@
           <w:szCs w:val="22"/>
         </w:rPr>
         <w:br/>
-        <w:t xml:space="preserve">We </w:t>
-      </w:r>
-      <w:proofErr w:type="gramStart"/>
+        <w:t>- Documentation including descriptions of your assumptions, corner cases, and what you might do differently if given more time</w:t>
+      </w:r>
       <w:r>
         <w:rPr>
           <w:rFonts w:ascii="Calibri" w:hAnsi="Calibri" w:cs="Calibri"/>
@@ -572,48 +688,21 @@
           <w:sz w:val="22"/>
           <w:szCs w:val="22"/>
         </w:rPr>
-        <w:t>looking</w:t>
-      </w:r>
-      <w:proofErr w:type="gramEnd"/>
-      <w:r>
+        <w:br/>
+        <w:t>- Submit your code via GitHub or other online RCS, preferably with several commits in the history</w:t>
+      </w:r>
+    </w:p>
+    <w:p>
+      <w:pPr>
         <w:rPr>
           <w:rFonts w:ascii="Calibri" w:hAnsi="Calibri" w:cs="Calibri"/>
           <w:color w:val="000000"/>
           <w:sz w:val="22"/>
           <w:szCs w:val="22"/>
         </w:rPr>
-        <w:t xml:space="preserve"> for the following as part of your submission:</w:t>
-      </w:r>
-      <w:r>
-        <w:rPr>
-          <w:rFonts w:ascii="Calibri" w:hAnsi="Calibri" w:cs="Calibri"/>
-          <w:color w:val="000000"/>
-          <w:sz w:val="22"/>
-          <w:szCs w:val="22"/>
-        </w:rPr>
-        <w:br/>
-        <w:t>- Well structured, readable and tested code</w:t>
-      </w:r>
-      <w:r>
-        <w:rPr>
-          <w:rFonts w:ascii="Calibri" w:hAnsi="Calibri" w:cs="Calibri"/>
-          <w:color w:val="000000"/>
-          <w:sz w:val="22"/>
-          <w:szCs w:val="22"/>
-        </w:rPr>
-        <w:br/>
-        <w:t>- Documentation including descriptions of your assumptions, corner cases, and what you might do differently if given more time</w:t>
-      </w:r>
-      <w:r>
-        <w:rPr>
-          <w:rFonts w:ascii="Calibri" w:hAnsi="Calibri" w:cs="Calibri"/>
-          <w:color w:val="000000"/>
-          <w:sz w:val="22"/>
-          <w:szCs w:val="22"/>
-        </w:rPr>
-        <w:br/>
-        <w:t>- Submit your code via GitHub or other online RCS, preferably with several commits in the history</w:t>
-      </w:r>
+      </w:pPr>
+    </w:p>
+    <w:p>
       <w:r>
         <w:rPr>
           <w:rFonts w:ascii="Calibri" w:hAnsi="Calibri" w:cs="Calibri"/>

</xml_diff>

<commit_message>
all methods added_basic functionality  working
</commit_message>
<xml_diff>
--- a/War_Card_Game.docx
+++ b/War_Card_Game.docx
@@ -650,46 +650,6 @@
           <w:szCs w:val="22"/>
         </w:rPr>
         <w:br/>
-      </w:r>
-      <w:r>
-        <w:rPr>
-          <w:rFonts w:ascii="Calibri" w:hAnsi="Calibri" w:cs="Calibri"/>
-          <w:color w:val="000000"/>
-          <w:sz w:val="22"/>
-          <w:szCs w:val="22"/>
-        </w:rPr>
-        <w:br/>
-        <w:t>We looking for the following as part of your submission:</w:t>
-      </w:r>
-      <w:r>
-        <w:rPr>
-          <w:rFonts w:ascii="Calibri" w:hAnsi="Calibri" w:cs="Calibri"/>
-          <w:color w:val="000000"/>
-          <w:sz w:val="22"/>
-          <w:szCs w:val="22"/>
-        </w:rPr>
-        <w:br/>
-        <w:t>- Well structured, readable and tested code</w:t>
-      </w:r>
-      <w:r>
-        <w:rPr>
-          <w:rFonts w:ascii="Calibri" w:hAnsi="Calibri" w:cs="Calibri"/>
-          <w:color w:val="000000"/>
-          <w:sz w:val="22"/>
-          <w:szCs w:val="22"/>
-        </w:rPr>
-        <w:br/>
-        <w:t>- Documentation including descriptions of your assumptions, corner cases, and what you might do differently if given more time</w:t>
-      </w:r>
-      <w:r>
-        <w:rPr>
-          <w:rFonts w:ascii="Calibri" w:hAnsi="Calibri" w:cs="Calibri"/>
-          <w:color w:val="000000"/>
-          <w:sz w:val="22"/>
-          <w:szCs w:val="22"/>
-        </w:rPr>
-        <w:br/>
-        <w:t>- Submit your code via GitHub or other online RCS, preferably with several commits in the history</w:t>
       </w:r>
     </w:p>
     <w:p>

</xml_diff>